<commit_message>
new photos and stuff
</commit_message>
<xml_diff>
--- a/docs/re-writing-edited.docx
+++ b/docs/re-writing-edited.docx
@@ -5,7 +5,15 @@
     <w:p/>
     <w:p>
       <w:r>
-        <w:t xml:space="preserve">This body is layers of itself, an expanding evolution.  This body is expressive of the markings of time.  What time chooses to give. </w:t>
+        <w:t xml:space="preserve">This body is layers of itself, an expanding evolution.  This body is expressive of the markings of time.  What time chooses to </w:t>
+      </w:r>
+      <w:proofErr w:type="gramStart"/>
+      <w:r>
+        <w:t>give.</w:t>
+      </w:r>
+      <w:proofErr w:type="gramEnd"/>
+      <w:r>
+        <w:t xml:space="preserve"> </w:t>
       </w:r>
     </w:p>
     <w:p/>
@@ -17,7 +25,23 @@
     <w:p/>
     <w:p>
       <w:r>
-        <w:t xml:space="preserve">I am inspired by many to work with a social physics, architecture.  Social physics is a reason to make a quilt.  To weave.  To stitch. </w:t>
+        <w:t xml:space="preserve">I am inspired by many to work with a social physics, architecture.  Social physics is a reason to make a quilt.  </w:t>
+      </w:r>
+      <w:proofErr w:type="gramStart"/>
+      <w:r>
+        <w:t>To weave.</w:t>
+      </w:r>
+      <w:proofErr w:type="gramEnd"/>
+      <w:r>
+        <w:t xml:space="preserve">  </w:t>
+      </w:r>
+      <w:proofErr w:type="gramStart"/>
+      <w:r>
+        <w:t>To stitch.</w:t>
+      </w:r>
+      <w:proofErr w:type="gramEnd"/>
+      <w:r>
+        <w:t xml:space="preserve"> </w:t>
       </w:r>
       <w:r>
         <w:t>This i</w:t>
@@ -28,8 +52,29 @@
     </w:p>
     <w:p/>
     <w:p>
-      <w:r>
-        <w:t xml:space="preserve">A way to make a narrative about the approach, the style.  A political form of technique.  Commentary for a line to represent.  Represent something. </w:t>
+      <w:proofErr w:type="gramStart"/>
+      <w:r>
+        <w:t>A way to make a narrative about the approach, the style.</w:t>
+      </w:r>
+      <w:proofErr w:type="gramEnd"/>
+      <w:r>
+        <w:t xml:space="preserve">  </w:t>
+      </w:r>
+      <w:proofErr w:type="gramStart"/>
+      <w:r>
+        <w:t>A political form of technique.</w:t>
+      </w:r>
+      <w:proofErr w:type="gramEnd"/>
+      <w:r>
+        <w:t xml:space="preserve">  </w:t>
+      </w:r>
+      <w:proofErr w:type="gramStart"/>
+      <w:r>
+        <w:t>Commentary for a line to represent.</w:t>
+      </w:r>
+      <w:proofErr w:type="gramEnd"/>
+      <w:r>
+        <w:t xml:space="preserve">  Represent something. </w:t>
       </w:r>
     </w:p>
     <w:p/>
@@ -60,7 +105,15 @@
     <w:p/>
     <w:p>
       <w:r>
-        <w:t xml:space="preserve">What is the edge of polite society, where does industry begin ?  </w:t>
+        <w:t xml:space="preserve">What is the edge of polite society, where does industry </w:t>
+      </w:r>
+      <w:proofErr w:type="gramStart"/>
+      <w:r>
+        <w:t>begin ?</w:t>
+      </w:r>
+      <w:proofErr w:type="gramEnd"/>
+      <w:r>
+        <w:t xml:space="preserve">  </w:t>
       </w:r>
       <w:r>
         <w:t>The</w:t>
@@ -196,20 +249,37 @@
         <w:t>This is an overlapping of creation</w:t>
       </w:r>
       <w:r>
-        <w:t xml:space="preserve"> and destruction.  Organic orga</w:t>
+        <w:t xml:space="preserve"> and destruction.  </w:t>
+      </w:r>
+      <w:proofErr w:type="gramStart"/>
+      <w:r>
+        <w:t>Organic orga</w:t>
       </w:r>
       <w:r>
         <w:t>nization and chaos, but not</w:t>
       </w:r>
       <w:r>
-        <w:t xml:space="preserve"> random.   An overlapping of creation</w:t>
+        <w:t xml:space="preserve"> random.</w:t>
+      </w:r>
+      <w:proofErr w:type="gramEnd"/>
+      <w:r>
+        <w:t xml:space="preserve">   </w:t>
+      </w:r>
+      <w:proofErr w:type="gramStart"/>
+      <w:r>
+        <w:t>An overlapping of creation</w:t>
       </w:r>
       <w:r>
         <w:t xml:space="preserve"> and</w:t>
       </w:r>
       <w:r>
-        <w:t xml:space="preserve"> destruction.  Irrational</w:t>
-      </w:r>
+        <w:t xml:space="preserve"> destruction.</w:t>
+      </w:r>
+      <w:proofErr w:type="gramEnd"/>
+      <w:r>
+        <w:t xml:space="preserve">  Irrational</w:t>
+      </w:r>
+      <w:proofErr w:type="gramStart"/>
       <w:r>
         <w:t xml:space="preserve">, </w:t>
       </w:r>
@@ -217,7 +287,11 @@
         <w:t xml:space="preserve"> </w:t>
       </w:r>
       <w:r>
-        <w:t>woven textiles</w:t>
+        <w:t>woven</w:t>
+      </w:r>
+      <w:proofErr w:type="gramEnd"/>
+      <w:r>
+        <w:t xml:space="preserve"> textiles</w:t>
       </w:r>
       <w:r>
         <w:t>.</w:t>
@@ -243,14 +317,27 @@
     </w:p>
     <w:p/>
     <w:p>
-      <w:r>
-        <w:t xml:space="preserve">In order to invite the viewer to see and experience sculpture of landscape.  In order to create representations of </w:t>
+      <w:proofErr w:type="gramStart"/>
+      <w:r>
+        <w:t>In order to invite the viewer to see and experience sculpture of landscape.</w:t>
+      </w:r>
+      <w:proofErr w:type="gramEnd"/>
+      <w:r>
+        <w:t xml:space="preserve">  </w:t>
+      </w:r>
+      <w:proofErr w:type="gramStart"/>
+      <w:r>
+        <w:t xml:space="preserve">In order to create representations of </w:t>
       </w:r>
       <w:r>
         <w:t>upheaval</w:t>
       </w:r>
       <w:r>
-        <w:t xml:space="preserve"> from layers of strata.  Materials transformed into complex ecologies and relationships. In order to invite the spectator to image a </w:t>
+        <w:t xml:space="preserve"> from layers of strata.</w:t>
+      </w:r>
+      <w:proofErr w:type="gramEnd"/>
+      <w:r>
+        <w:t xml:space="preserve">  Materials transformed into complex ecologies and relationships. In order to invite the spectator to image a </w:t>
       </w:r>
       <w:r>
         <w:t>sculpture containing the dynamic force, complexities and destructive order that exists in nature.</w:t>
@@ -265,7 +352,14 @@
     <w:p>
       <w:r>
         <w:tab/>
-        <w:t>holds the forest together.</w:t>
+      </w:r>
+      <w:proofErr w:type="gramStart"/>
+      <w:r>
+        <w:t>holds</w:t>
+      </w:r>
+      <w:proofErr w:type="gramEnd"/>
+      <w:r>
+        <w:t xml:space="preserve"> the forest together.</w:t>
       </w:r>
     </w:p>
     <w:p/>
@@ -344,29 +438,58 @@
     <w:p>
       <w:r>
         <w:tab/>
-        <w:t>after working tediously</w:t>
-      </w:r>
-    </w:p>
-    <w:p/>
-    <w:p>
-      <w:r>
-        <w:t>to mark</w:t>
+      </w:r>
+      <w:proofErr w:type="gramStart"/>
+      <w:r>
+        <w:t>after</w:t>
+      </w:r>
+      <w:proofErr w:type="gramEnd"/>
+      <w:r>
+        <w:t xml:space="preserve"> working tediously</w:t>
+      </w:r>
+    </w:p>
+    <w:p/>
+    <w:p>
+      <w:proofErr w:type="gramStart"/>
+      <w:r>
+        <w:t>to</w:t>
+      </w:r>
+      <w:proofErr w:type="gramEnd"/>
+      <w:r>
+        <w:t xml:space="preserve"> mark</w:t>
       </w:r>
     </w:p>
     <w:p>
       <w:r>
         <w:tab/>
-        <w:t>draw with a broken pencil</w:t>
-      </w:r>
-    </w:p>
-    <w:p>
-      <w:r>
-        <w:t>paint with rags</w:t>
-      </w:r>
-    </w:p>
-    <w:p>
-      <w:r>
-        <w:t>to care maybe not to care.</w:t>
+      </w:r>
+      <w:proofErr w:type="gramStart"/>
+      <w:r>
+        <w:t>draw</w:t>
+      </w:r>
+      <w:proofErr w:type="gramEnd"/>
+      <w:r>
+        <w:t xml:space="preserve"> with a broken pencil</w:t>
+      </w:r>
+    </w:p>
+    <w:p>
+      <w:proofErr w:type="gramStart"/>
+      <w:r>
+        <w:t>paint</w:t>
+      </w:r>
+      <w:proofErr w:type="gramEnd"/>
+      <w:r>
+        <w:t xml:space="preserve"> with rags</w:t>
+      </w:r>
+    </w:p>
+    <w:p>
+      <w:proofErr w:type="gramStart"/>
+      <w:r>
+        <w:t>to</w:t>
+      </w:r>
+      <w:proofErr w:type="gramEnd"/>
+      <w:r>
+        <w:t xml:space="preserve"> care maybe not to care.</w:t>
       </w:r>
     </w:p>
     <w:p/>
@@ -379,7 +502,11 @@
         <w:t>images</w:t>
       </w:r>
       <w:r>
-        <w:t xml:space="preserve"> of areal photography of surface patterns, is to disregard that nature almost entirely and force these materials to act under pressures from folding and eruption.  To </w:t>
+        <w:t xml:space="preserve"> of areal photography of surface patterns, is to disregard that nature almost entirely and force these materials to act under pressures from folding and eruption.  </w:t>
+      </w:r>
+      <w:proofErr w:type="gramStart"/>
+      <w:r>
+        <w:t xml:space="preserve">To </w:t>
       </w:r>
       <w:r>
         <w:t>transcend the surface</w:t>
@@ -387,6 +514,7 @@
       <w:r>
         <w:t xml:space="preserve"> and begin anew.</w:t>
       </w:r>
+      <w:proofErr w:type="gramEnd"/>
     </w:p>
     <w:p/>
     <w:p>
@@ -421,7 +549,15 @@
         <w:t>k of cards.  I wanted to image the ruptures as folding into themselves one into an</w:t>
       </w:r>
       <w:r>
-        <w:t>other and another and another; m</w:t>
+        <w:t>other and another and another</w:t>
+      </w:r>
+      <w:proofErr w:type="gramStart"/>
+      <w:r>
+        <w:t>;</w:t>
+      </w:r>
+      <w:proofErr w:type="gramEnd"/>
+      <w:r>
+        <w:t xml:space="preserve"> m</w:t>
       </w:r>
       <w:r>
         <w:t>ost of one into the next one, yet some of each splashing into others out of order.</w:t>
@@ -457,8 +593,13 @@
     <w:p/>
     <w:p>
       <w:r>
-        <w:t>Folding;</w:t>
-      </w:r>
+        <w:t>Folding</w:t>
+      </w:r>
+      <w:proofErr w:type="gramStart"/>
+      <w:r>
+        <w:t>;</w:t>
+      </w:r>
+      <w:proofErr w:type="gramEnd"/>
       <w:r>
         <w:t xml:space="preserve"> building like a rolling snowball.</w:t>
       </w:r>
@@ -494,7 +635,14 @@
     <w:p>
       <w:r>
         <w:tab/>
-        <w:t>formations build at the edges</w:t>
+      </w:r>
+      <w:proofErr w:type="gramStart"/>
+      <w:r>
+        <w:t>formations</w:t>
+      </w:r>
+      <w:proofErr w:type="gramEnd"/>
+      <w:r>
+        <w:t xml:space="preserve"> build at the edges</w:t>
       </w:r>
     </w:p>
     <w:p>
@@ -569,8 +717,6 @@
       <w:r>
         <w:t>eries of evolving movements</w:t>
       </w:r>
-      <w:bookmarkStart w:id="0" w:name="_GoBack"/>
-      <w:bookmarkEnd w:id="0"/>
       <w:r>
         <w:t>:</w:t>
       </w:r>
@@ -660,9 +806,11 @@
       </w:r>
     </w:p>
     <w:p>
+      <w:proofErr w:type="gramStart"/>
       <w:r>
         <w:t>Below the wire rack fall pieces through a sieve.</w:t>
       </w:r>
+      <w:proofErr w:type="gramEnd"/>
     </w:p>
     <w:p/>
     <w:p>
@@ -676,57 +824,90 @@
       </w:r>
     </w:p>
     <w:p>
-      <w:r>
-        <w:t>of 17</w:t>
-      </w:r>
-    </w:p>
-    <w:p>
+      <w:proofErr w:type="gramStart"/>
+      <w:r>
+        <w:t>of</w:t>
+      </w:r>
+      <w:proofErr w:type="gramEnd"/>
+      <w:r>
+        <w:t xml:space="preserve"> 17</w:t>
+      </w:r>
+    </w:p>
+    <w:p>
+      <w:proofErr w:type="gramStart"/>
       <w:r>
         <w:t>numbers</w:t>
       </w:r>
-    </w:p>
-    <w:p>
-      <w:r>
-        <w:t>write numbers</w:t>
-      </w:r>
-    </w:p>
-    <w:p>
+      <w:proofErr w:type="gramEnd"/>
+    </w:p>
+    <w:p>
+      <w:proofErr w:type="gramStart"/>
+      <w:r>
+        <w:t>write</w:t>
+      </w:r>
+      <w:proofErr w:type="gramEnd"/>
+      <w:r>
+        <w:t xml:space="preserve"> numbers</w:t>
+      </w:r>
+    </w:p>
+    <w:p>
+      <w:proofErr w:type="gramStart"/>
       <w:r>
         <w:t>numbers</w:t>
       </w:r>
-    </w:p>
-    <w:p>
+      <w:proofErr w:type="gramEnd"/>
+    </w:p>
+    <w:p>
+      <w:proofErr w:type="gramStart"/>
       <w:r>
         <w:t>numbers</w:t>
       </w:r>
-    </w:p>
-    <w:p>
-      <w:r>
-        <w:t>these are not numbers, but strings</w:t>
-      </w:r>
-    </w:p>
-    <w:p>
+      <w:proofErr w:type="gramEnd"/>
+    </w:p>
+    <w:p>
+      <w:proofErr w:type="gramStart"/>
+      <w:r>
+        <w:t>these</w:t>
+      </w:r>
+      <w:proofErr w:type="gramEnd"/>
+      <w:r>
+        <w:t xml:space="preserve"> are not numbers, but strings</w:t>
+      </w:r>
+    </w:p>
+    <w:p>
+      <w:proofErr w:type="gramStart"/>
       <w:r>
         <w:t>strings</w:t>
       </w:r>
-    </w:p>
-    <w:p>
+      <w:proofErr w:type="gramEnd"/>
+    </w:p>
+    <w:p>
+      <w:proofErr w:type="gramStart"/>
       <w:r>
         <w:t>strings</w:t>
       </w:r>
-    </w:p>
-    <w:p>
+      <w:proofErr w:type="gramEnd"/>
+    </w:p>
+    <w:p>
+      <w:proofErr w:type="gramStart"/>
       <w:r>
         <w:t>strings</w:t>
       </w:r>
-    </w:p>
-    <w:p>
-      <w:r>
-        <w:t>strings.</w:t>
-      </w:r>
-    </w:p>
-    <w:p/>
-    <w:p>
+      <w:proofErr w:type="gramEnd"/>
+    </w:p>
+    <w:p>
+      <w:proofErr w:type="gramStart"/>
+      <w:r>
+        <w:t>strings</w:t>
+      </w:r>
+      <w:proofErr w:type="gramEnd"/>
+      <w:r>
+        <w:t>.</w:t>
+      </w:r>
+    </w:p>
+    <w:p/>
+    <w:p>
+      <w:proofErr w:type="gramStart"/>
       <w:r>
         <w:t>Strings woven on a loom</w:t>
       </w:r>
@@ -739,6 +920,7 @@
       <w:r>
         <w:t xml:space="preserve"> an infinite plane.</w:t>
       </w:r>
+      <w:proofErr w:type="gramEnd"/>
     </w:p>
     <w:p/>
     <w:p>
@@ -790,12 +972,25 @@
     </w:p>
     <w:p>
       <w:r>
-        <w:t xml:space="preserve"> a liquid plastic</w:t>
-      </w:r>
-    </w:p>
-    <w:p>
-      <w:r>
-        <w:t>coats smears blends.</w:t>
+        <w:t xml:space="preserve"> </w:t>
+      </w:r>
+      <w:proofErr w:type="gramStart"/>
+      <w:r>
+        <w:t>a</w:t>
+      </w:r>
+      <w:proofErr w:type="gramEnd"/>
+      <w:r>
+        <w:t xml:space="preserve"> liquid plastic</w:t>
+      </w:r>
+    </w:p>
+    <w:p>
+      <w:proofErr w:type="gramStart"/>
+      <w:r>
+        <w:t>coats</w:t>
+      </w:r>
+      <w:proofErr w:type="gramEnd"/>
+      <w:r>
+        <w:t xml:space="preserve"> smears blends.</w:t>
       </w:r>
     </w:p>
     <w:p/>
@@ -807,7 +1002,14 @@
     <w:p>
       <w:r>
         <w:tab/>
-        <w:t>a loose weave</w:t>
+      </w:r>
+      <w:proofErr w:type="gramStart"/>
+      <w:r>
+        <w:t>a</w:t>
+      </w:r>
+      <w:proofErr w:type="gramEnd"/>
+      <w:r>
+        <w:t xml:space="preserve"> loose weave</w:t>
       </w:r>
     </w:p>
     <w:p/>
@@ -1005,7 +1207,23 @@
     <w:p/>
     <w:p>
       <w:r>
-        <w:t>If we accept Karlheinz Barck’s  ‘Materiality: Kaleido</w:t>
+        <w:t xml:space="preserve">If we accept </w:t>
+      </w:r>
+      <w:proofErr w:type="spellStart"/>
+      <w:r>
+        <w:t>Karlheinz</w:t>
+      </w:r>
+      <w:proofErr w:type="spellEnd"/>
+      <w:r>
+        <w:t xml:space="preserve"> </w:t>
+      </w:r>
+      <w:proofErr w:type="spellStart"/>
+      <w:r>
+        <w:t>Barck’s</w:t>
+      </w:r>
+      <w:proofErr w:type="spellEnd"/>
+      <w:r>
+        <w:t xml:space="preserve">  ‘Materiality: Kaleido</w:t>
       </w:r>
       <w:r>
         <w:t>scope</w:t>
@@ -1017,8 +1235,13 @@
     <w:p/>
     <w:p>
       <w:r>
-        <w:t>Will these sculpture challenge the digital by becoming physical ?</w:t>
-      </w:r>
+        <w:t xml:space="preserve">Will these sculpture challenge the digital by becoming </w:t>
+      </w:r>
+      <w:proofErr w:type="gramStart"/>
+      <w:r>
+        <w:t>physical ?</w:t>
+      </w:r>
+      <w:proofErr w:type="gramEnd"/>
     </w:p>
     <w:p/>
     <w:p>
@@ -1059,7 +1282,15 @@
         <w:t>A quilt is a computable-like concept like Joh</w:t>
       </w:r>
       <w:r>
-        <w:t xml:space="preserve">n Cage’s music or Bernard Tschumi </w:t>
+        <w:t xml:space="preserve">n Cage’s music or Bernard </w:t>
+      </w:r>
+      <w:proofErr w:type="spellStart"/>
+      <w:r>
+        <w:t>Tschumi</w:t>
+      </w:r>
+      <w:proofErr w:type="spellEnd"/>
+      <w:r>
+        <w:t xml:space="preserve"> </w:t>
       </w:r>
       <w:r>
         <w:t>intersections of programmatic elements, however, unlike a program of random chaos that hopes to express by chance something meaningful, a quilting process is complex and not random.  The quilt goes beyond these concepts by possessing not only the qualities of these other processes by also more insight ones as well.</w:t>
@@ -1102,7 +1333,23 @@
     </w:p>
     <w:p>
       <w:r>
-        <w:t>Fold in space at (sqrt 5 at coordinates)  I can see this one</w:t>
+        <w:t>Fold in space at (</w:t>
+      </w:r>
+      <w:proofErr w:type="spellStart"/>
+      <w:r>
+        <w:t>sqrt</w:t>
+      </w:r>
+      <w:proofErr w:type="spellEnd"/>
+      <w:r>
+        <w:t xml:space="preserve"> 5 at coordinates</w:t>
+      </w:r>
+      <w:proofErr w:type="gramStart"/>
+      <w:r>
+        <w:t>)  I</w:t>
+      </w:r>
+      <w:proofErr w:type="gramEnd"/>
+      <w:r>
+        <w:t xml:space="preserve"> can see this one</w:t>
       </w:r>
     </w:p>
     <w:p/>
@@ -1126,7 +1373,15 @@
     <w:p/>
     <w:p>
       <w:r>
-        <w:t>Why not just always be exact in procedure ?  Answer:  I am not a robot.</w:t>
+        <w:t xml:space="preserve">Why not just always be exact in </w:t>
+      </w:r>
+      <w:proofErr w:type="gramStart"/>
+      <w:r>
+        <w:t>procedure ?</w:t>
+      </w:r>
+      <w:proofErr w:type="gramEnd"/>
+      <w:r>
+        <w:t xml:space="preserve">  Answer:  I am not a robot.</w:t>
       </w:r>
     </w:p>
     <w:p/>
@@ -1134,12 +1389,14 @@
       <w:r>
         <w:t xml:space="preserve">See also </w:t>
       </w:r>
+      <w:proofErr w:type="spellStart"/>
       <w:r>
         <w:t>L</w:t>
       </w:r>
       <w:r>
         <w:t>yotard</w:t>
       </w:r>
+      <w:proofErr w:type="spellEnd"/>
       <w:r>
         <w:t xml:space="preserve"> (</w:t>
       </w:r>
@@ -1171,7 +1428,15 @@
     <w:p/>
     <w:p>
       <w:r>
-        <w:t xml:space="preserve">Why make pictures with titles as the basis of sculpture ? </w:t>
+        <w:t xml:space="preserve">Why make pictures with titles as the basis of </w:t>
+      </w:r>
+      <w:proofErr w:type="gramStart"/>
+      <w:r>
+        <w:t>sculpture ?</w:t>
+      </w:r>
+      <w:proofErr w:type="gramEnd"/>
+      <w:r>
+        <w:t xml:space="preserve"> </w:t>
       </w:r>
       <w:r>
         <w:t>Answer</w:t>
@@ -1192,14 +1457,24 @@
         <w:t xml:space="preserve"> simply a frame of reference that allows a continuity of time.  The advancement is the </w:t>
       </w:r>
       <w:r>
-        <w:t>ordering of a non-random subjective creativity space for construction of expression relating to the order system.  A sculpting process that provides a freedom but without the dull abstraction of creation.  Or the creation of images that entertain by spectacle alone.  Random is dull.</w:t>
-      </w:r>
-    </w:p>
-    <w:p/>
-    <w:p>
+        <w:t xml:space="preserve">ordering of a non-random subjective creativity space for construction of expression relating to the order system.  </w:t>
+      </w:r>
+      <w:proofErr w:type="gramStart"/>
+      <w:r>
+        <w:t>A sculpting process that provides a freedom but without the dull abstraction of creation.</w:t>
+      </w:r>
+      <w:proofErr w:type="gramEnd"/>
+      <w:r>
+        <w:t xml:space="preserve">  Or the creation of images that entertain by spectacle alone.  Random is dull.</w:t>
+      </w:r>
+    </w:p>
+    <w:p/>
+    <w:p>
+      <w:proofErr w:type="gramStart"/>
       <w:r>
         <w:t>Taking a digital computable process and expanding the ordering system into the non-computable without being random.</w:t>
       </w:r>
+      <w:proofErr w:type="gramEnd"/>
     </w:p>
     <w:p/>
     <w:p>
@@ -1219,9 +1494,11 @@
       <w:r>
         <w:t xml:space="preserve">sing patterns from </w:t>
       </w:r>
+      <w:proofErr w:type="gramStart"/>
       <w:r>
         <w:t>itself</w:t>
       </w:r>
+      <w:proofErr w:type="gramEnd"/>
       <w:r>
         <w:t xml:space="preserve"> and mating with another the fabric begins to fold.  If it cannot find a mate, then dividing </w:t>
       </w:r>
@@ -1289,7 +1566,20 @@
     <w:p/>
     <w:p>
       <w:r>
-        <w:t>Folded space at x,y coord</w:t>
+        <w:t xml:space="preserve">Folded space at </w:t>
+      </w:r>
+      <w:proofErr w:type="spellStart"/>
+      <w:r>
+        <w:t>x</w:t>
+      </w:r>
+      <w:proofErr w:type="gramStart"/>
+      <w:r>
+        <w:t>,y</w:t>
+      </w:r>
+      <w:proofErr w:type="spellEnd"/>
+      <w:proofErr w:type="gramEnd"/>
+      <w:r>
+        <w:t xml:space="preserve"> coord</w:t>
       </w:r>
       <w:r>
         <w:t>inate</w:t>
@@ -1332,8 +1622,13 @@
     <w:p>
       <w:r>
         <w:tab/>
-        <w:t>Traveling along the infinite plance</w:t>
-      </w:r>
+        <w:t xml:space="preserve">Traveling along the infinite </w:t>
+      </w:r>
+      <w:proofErr w:type="spellStart"/>
+      <w:r>
+        <w:t>plance</w:t>
+      </w:r>
+      <w:proofErr w:type="spellEnd"/>
     </w:p>
     <w:p>
       <w:r>
@@ -1347,7 +1642,14 @@
     <w:p>
       <w:r>
         <w:tab/>
-        <w:t xml:space="preserve">Exploring : waiting for </w:t>
+      </w:r>
+      <w:proofErr w:type="gramStart"/>
+      <w:r>
+        <w:t>Exploring :</w:t>
+      </w:r>
+      <w:proofErr w:type="gramEnd"/>
+      <w:r>
+        <w:t xml:space="preserve"> waiting for </w:t>
       </w:r>
     </w:p>
     <w:p>
@@ -1367,13 +1669,26 @@
     <w:p/>
     <w:p>
       <w:r>
-        <w:t>Even this conceptual materiality needs material, a physical motive and assistance to create the next step of recursion.  As I near the middle of the possibilities of these materials I fear not folding this first half into the beginning of the first half of the next chapter.  To be able to create a spiral of outward movement in a recursive means.</w:t>
-      </w:r>
-    </w:p>
-    <w:p/>
-    <w:p>
-      <w:r>
-        <w:t xml:space="preserve">Beginning with a string of infinite length, then proceeding to a digital loom, I am exploring the ode of </w:t>
+        <w:t xml:space="preserve">Even this conceptual materiality needs material, a physical motive and assistance to create the next step of recursion.  As I near the middle of the possibilities of these materials I fear not folding this first half into the beginning of the first half of the next chapter.  </w:t>
+      </w:r>
+      <w:proofErr w:type="gramStart"/>
+      <w:r>
+        <w:t>To be able to create a spiral of outward movement in a recursive means.</w:t>
+      </w:r>
+      <w:proofErr w:type="gramEnd"/>
+    </w:p>
+    <w:p/>
+    <w:p>
+      <w:r>
+        <w:t xml:space="preserve">Beginning with a string of infinite length, </w:t>
+      </w:r>
+      <w:proofErr w:type="gramStart"/>
+      <w:r>
+        <w:t>then</w:t>
+      </w:r>
+      <w:proofErr w:type="gramEnd"/>
+      <w:r>
+        <w:t xml:space="preserve"> proceeding to a digital loom, I am exploring the ode of </w:t>
       </w:r>
       <w:r>
         <w:t>production</w:t>
@@ -1495,6 +1810,879 @@
       </w:r>
     </w:p>
     <w:p/>
+    <w:p>
+      <w:r>
+        <w:t>Brushed aside the / rubble</w:t>
+      </w:r>
+    </w:p>
+    <w:p>
+      <w:r>
+        <w:t>Let it fall through the sieve</w:t>
+      </w:r>
+    </w:p>
+    <w:p>
+      <w:r>
+        <w:t>Left what was fastened / two formations</w:t>
+      </w:r>
+    </w:p>
+    <w:p>
+      <w:r>
+        <w:t>Folded them together</w:t>
+      </w:r>
+    </w:p>
+    <w:p>
+      <w:r>
+        <w:t>What remains is a landscape</w:t>
+      </w:r>
+    </w:p>
+    <w:p>
+      <w:r>
+        <w:t>A flat terrain with / a formation</w:t>
+      </w:r>
+    </w:p>
+    <w:p>
+      <w:r>
+        <w:t>Geologic space affixed</w:t>
+      </w:r>
+    </w:p>
+    <w:p/>
+    <w:p>
+      <w:r>
+        <w:t>--</w:t>
+      </w:r>
+    </w:p>
+    <w:p>
+      <w:r>
+        <w:t>Sew it together / Quilt it</w:t>
+      </w:r>
+    </w:p>
+    <w:p>
+      <w:r>
+        <w:t>The formation is set</w:t>
+      </w:r>
+    </w:p>
+    <w:p>
+      <w:r>
+        <w:t>Just tie</w:t>
+      </w:r>
+    </w:p>
+    <w:p/>
+    <w:p>
+      <w:r>
+        <w:t xml:space="preserve">Generate book, 5 </w:t>
+      </w:r>
+      <w:proofErr w:type="spellStart"/>
+      <w:r>
+        <w:t>pdf’s</w:t>
+      </w:r>
+      <w:proofErr w:type="spellEnd"/>
+      <w:r>
+        <w:t xml:space="preserve"> front back double sided</w:t>
+      </w:r>
+    </w:p>
+    <w:p>
+      <w:r>
+        <w:t>Each PDF is a list of images</w:t>
+      </w:r>
+    </w:p>
+    <w:p>
+      <w:r>
+        <w:t>Use square of 5</w:t>
+      </w:r>
+    </w:p>
+    <w:p>
+      <w:r>
+        <w:t>5page 8x11 print outs doubled sided</w:t>
+      </w:r>
+    </w:p>
+    <w:p>
+      <w:r>
+        <w:t xml:space="preserve">10 images order by </w:t>
+      </w:r>
+      <w:proofErr w:type="spellStart"/>
+      <w:r>
+        <w:t>sqrt</w:t>
+      </w:r>
+      <w:proofErr w:type="spellEnd"/>
+      <w:r>
+        <w:t xml:space="preserve"> 5</w:t>
+      </w:r>
+    </w:p>
+    <w:p>
+      <w:r>
+        <w:t>50 places for 5 books</w:t>
+      </w:r>
+    </w:p>
+    <w:p>
+      <w:proofErr w:type="gramStart"/>
+      <w:r>
+        <w:t>fold</w:t>
+      </w:r>
+      <w:proofErr w:type="gramEnd"/>
+      <w:r>
+        <w:t xml:space="preserve"> and sew , </w:t>
+      </w:r>
+      <w:proofErr w:type="spellStart"/>
+      <w:r>
+        <w:t>no</w:t>
+      </w:r>
+      <w:proofErr w:type="spellEnd"/>
+      <w:r>
+        <w:t xml:space="preserve"> glue , no cover / hand write on each one</w:t>
+      </w:r>
+    </w:p>
+    <w:p/>
+    <w:p>
+      <w:r>
+        <w:t xml:space="preserve">Rupture </w:t>
+      </w:r>
+      <w:proofErr w:type="gramStart"/>
+      <w:r>
+        <w:t>2 :</w:t>
+      </w:r>
+      <w:proofErr w:type="gramEnd"/>
+      <w:r>
+        <w:t xml:space="preserve"> </w:t>
+      </w:r>
+    </w:p>
+    <w:p>
+      <w:r>
+        <w:t>8 panels</w:t>
+      </w:r>
+    </w:p>
+    <w:p>
+      <w:proofErr w:type="gramStart"/>
+      <w:r>
+        <w:t>these</w:t>
+      </w:r>
+      <w:proofErr w:type="gramEnd"/>
+      <w:r>
+        <w:t xml:space="preserve"> experiments ended up random</w:t>
+      </w:r>
+    </w:p>
+    <w:p>
+      <w:proofErr w:type="gramStart"/>
+      <w:r>
+        <w:t>the</w:t>
+      </w:r>
+      <w:proofErr w:type="gramEnd"/>
+      <w:r>
+        <w:t xml:space="preserve"> rupture 1 was also random, this one attempted using sqrt27 but it was not a </w:t>
+      </w:r>
+      <w:proofErr w:type="spellStart"/>
+      <w:r>
+        <w:t>fractual</w:t>
+      </w:r>
+      <w:proofErr w:type="spellEnd"/>
+      <w:r>
+        <w:t xml:space="preserve"> combination</w:t>
+      </w:r>
+    </w:p>
+    <w:p/>
+    <w:p>
+      <w:r>
+        <w:t>What I would like is to add color to the weaver and did</w:t>
+      </w:r>
+    </w:p>
+    <w:p/>
+    <w:p>
+      <w:proofErr w:type="gramStart"/>
+      <w:r>
+        <w:t xml:space="preserve">First Friday success thanks to friends and family, but even strangers where very </w:t>
+      </w:r>
+      <w:proofErr w:type="spellStart"/>
+      <w:r>
+        <w:t>engauged</w:t>
+      </w:r>
+      <w:proofErr w:type="spellEnd"/>
+      <w:r>
+        <w:t xml:space="preserve"> with the strings to numbers as material and the sculpture from these new materials.</w:t>
+      </w:r>
+      <w:proofErr w:type="gramEnd"/>
+      <w:r>
+        <w:t xml:space="preserve">  It’s too easy to get catch up in the numbers, the loom and the basis of the production.  This is ultimately about sculpture the weaver is only part of the process.</w:t>
+      </w:r>
+    </w:p>
+    <w:p/>
+    <w:p>
+      <w:r>
+        <w:t xml:space="preserve">What is folded space?  What is the shaping of </w:t>
+      </w:r>
+      <w:proofErr w:type="gramStart"/>
+      <w:r>
+        <w:t>materiality.</w:t>
+      </w:r>
+      <w:proofErr w:type="gramEnd"/>
+    </w:p>
+    <w:p>
+      <w:r>
+        <w:t xml:space="preserve">Two new pieces this week, a twist, folded and </w:t>
+      </w:r>
+      <w:proofErr w:type="spellStart"/>
+      <w:r>
+        <w:t>shadered</w:t>
+      </w:r>
+      <w:proofErr w:type="spellEnd"/>
+      <w:r>
+        <w:t xml:space="preserve"> space I ever thought to make it monochromatic, but I left the contrast and carefully </w:t>
+      </w:r>
+      <w:proofErr w:type="spellStart"/>
+      <w:r>
+        <w:t>appliced</w:t>
+      </w:r>
+      <w:proofErr w:type="spellEnd"/>
+      <w:r>
+        <w:t xml:space="preserve"> the oil finish so as not to dirty the white </w:t>
+      </w:r>
+      <w:proofErr w:type="spellStart"/>
+      <w:r>
+        <w:t>emboridy</w:t>
+      </w:r>
+      <w:proofErr w:type="spellEnd"/>
+      <w:r>
+        <w:t>.  Last time I made it so red it lost the organization of the weave patterns.  I also used curved lines and did not force triangles.  I folded paper to help envision this space.</w:t>
+      </w:r>
+    </w:p>
+    <w:p/>
+    <w:p>
+      <w:r>
+        <w:t>Steel wire and a clamp would better fix this chair.</w:t>
+      </w:r>
+    </w:p>
+    <w:p/>
+    <w:p>
+      <w:r>
+        <w:t>This is a folded plane one on top of the other.</w:t>
+      </w:r>
+    </w:p>
+    <w:p/>
+    <w:p>
+      <w:r>
+        <w:t xml:space="preserve">The one in the middle is a folded volume, more architectural in shape.  This is a folded </w:t>
+      </w:r>
+      <w:proofErr w:type="spellStart"/>
+      <w:r>
+        <w:t>volumne</w:t>
+      </w:r>
+      <w:proofErr w:type="spellEnd"/>
+      <w:r>
+        <w:t xml:space="preserve"> or a plane folded into volume and a very simple quilt.  I like that simplicity.</w:t>
+      </w:r>
+    </w:p>
+    <w:p/>
+    <w:p>
+      <w:proofErr w:type="gramStart"/>
+      <w:r>
+        <w:t xml:space="preserve">The other one a little mountain ridge, </w:t>
+      </w:r>
+      <w:proofErr w:type="spellStart"/>
+      <w:r>
+        <w:t>althought</w:t>
+      </w:r>
+      <w:proofErr w:type="spellEnd"/>
+      <w:r>
+        <w:t xml:space="preserve"> that </w:t>
+      </w:r>
+      <w:proofErr w:type="spellStart"/>
+      <w:r>
+        <w:t>seesms</w:t>
+      </w:r>
+      <w:proofErr w:type="spellEnd"/>
+      <w:r>
+        <w:t xml:space="preserve"> to representation.</w:t>
+      </w:r>
+      <w:proofErr w:type="gramEnd"/>
+      <w:r>
+        <w:t xml:space="preserve">  I’d prefer to </w:t>
+      </w:r>
+      <w:proofErr w:type="spellStart"/>
+      <w:r>
+        <w:t>foucs</w:t>
+      </w:r>
+      <w:proofErr w:type="spellEnd"/>
+      <w:r>
+        <w:t xml:space="preserve"> on the emerging volume the dimension of a </w:t>
+      </w:r>
+      <w:proofErr w:type="gramStart"/>
+      <w:r>
+        <w:t>fractal which</w:t>
+      </w:r>
+      <w:proofErr w:type="gramEnd"/>
+      <w:r>
+        <w:t xml:space="preserve"> is more like two and a half </w:t>
+      </w:r>
+      <w:proofErr w:type="spellStart"/>
+      <w:r>
+        <w:t>dimentions</w:t>
+      </w:r>
+      <w:proofErr w:type="spellEnd"/>
+      <w:r>
+        <w:t xml:space="preserve">. This is simply a folded plane into a </w:t>
+      </w:r>
+      <w:proofErr w:type="gramStart"/>
+      <w:r>
+        <w:t>texture,</w:t>
+      </w:r>
+      <w:proofErr w:type="gramEnd"/>
+      <w:r>
+        <w:t xml:space="preserve"> the </w:t>
+      </w:r>
+      <w:proofErr w:type="spellStart"/>
+      <w:r>
+        <w:t>survace</w:t>
+      </w:r>
+      <w:proofErr w:type="spellEnd"/>
+      <w:r>
+        <w:t xml:space="preserve"> of the Earth is like this.</w:t>
+      </w:r>
+    </w:p>
+    <w:p/>
+    <w:p>
+      <w:r>
+        <w:t xml:space="preserve">It has a cavern, an entrance or as it is hanging on the wall maybe a </w:t>
+      </w:r>
+      <w:proofErr w:type="spellStart"/>
+      <w:r>
+        <w:t>chimmy</w:t>
+      </w:r>
+      <w:proofErr w:type="spellEnd"/>
+      <w:r>
+        <w:t>.</w:t>
+      </w:r>
+    </w:p>
+    <w:p/>
+    <w:p>
+      <w:r>
+        <w:t xml:space="preserve">By caring back into the wood, </w:t>
+      </w:r>
+      <w:proofErr w:type="spellStart"/>
+      <w:r>
+        <w:t>throught</w:t>
+      </w:r>
+      <w:proofErr w:type="spellEnd"/>
+      <w:r>
+        <w:t xml:space="preserve"> the gesso and exposing the raw wood again then painting this has a very dynamic color pattern.</w:t>
+      </w:r>
+    </w:p>
+    <w:p/>
+    <w:p>
+      <w:r>
+        <w:t xml:space="preserve">Color pattern was </w:t>
+      </w:r>
+      <w:proofErr w:type="spellStart"/>
+      <w:r>
+        <w:t>abtained</w:t>
+      </w:r>
+      <w:proofErr w:type="spellEnd"/>
+      <w:r>
+        <w:t xml:space="preserve"> by carving the sculpture for texture I think adds t the work a dialog about the lineage of </w:t>
+      </w:r>
+      <w:proofErr w:type="spellStart"/>
+      <w:r>
+        <w:t>sculpre</w:t>
+      </w:r>
+      <w:proofErr w:type="spellEnd"/>
+      <w:r>
+        <w:t xml:space="preserve"> and these works that I’m creating.  There is an interest in classical sculpture.</w:t>
+      </w:r>
+    </w:p>
+    <w:p/>
+    <w:p>
+      <w:r>
+        <w:t xml:space="preserve">Like </w:t>
+      </w:r>
+      <w:proofErr w:type="spellStart"/>
+      <w:r>
+        <w:t>Michelangalo</w:t>
+      </w:r>
+      <w:proofErr w:type="spellEnd"/>
+      <w:r>
+        <w:t xml:space="preserve"> who carved away pieces that did not belong, I’m removing unwanted areas, letters and patterns.  Removing portions of the material.</w:t>
+      </w:r>
+    </w:p>
+    <w:p/>
+    <w:p>
+      <w:r>
+        <w:t>Christo talks about the history of fabric in art, the way in the classics it was used to emphasize the human figure.  Rodin teacher recommended using wet linen.</w:t>
+      </w:r>
+    </w:p>
+    <w:p/>
+    <w:p>
+      <w:r>
+        <w:t>But fabric is important in life and in more ways than art alone.</w:t>
+      </w:r>
+    </w:p>
+    <w:p/>
+    <w:p>
+      <w:r>
+        <w:t>3/5/2017</w:t>
+      </w:r>
+    </w:p>
+    <w:p>
+      <w:r>
+        <w:t xml:space="preserve">Does this material create a </w:t>
+      </w:r>
+      <w:proofErr w:type="spellStart"/>
+      <w:r>
+        <w:t>dialong</w:t>
+      </w:r>
+      <w:proofErr w:type="spellEnd"/>
+      <w:r>
+        <w:t xml:space="preserve"> with the materiality of mass media as a </w:t>
+      </w:r>
+      <w:proofErr w:type="gramStart"/>
+      <w:r>
+        <w:t>medium ?</w:t>
+      </w:r>
+      <w:proofErr w:type="gramEnd"/>
+    </w:p>
+    <w:p/>
+    <w:p>
+      <w:r>
+        <w:t xml:space="preserve">The community wall id not succeeded.  In fact, the community here is greatly exposed to graffiti.  I do not wish to create debate about the nature of graffiti.  To what purpose the commodification illegal acts of expression has on culture directly.  Rather I will let my </w:t>
+      </w:r>
+      <w:proofErr w:type="gramStart"/>
+      <w:r>
+        <w:t>work</w:t>
+      </w:r>
+      <w:r>
+        <w:t xml:space="preserve"> which</w:t>
+      </w:r>
+      <w:proofErr w:type="gramEnd"/>
+      <w:r>
+        <w:t xml:space="preserve"> engages to materialize the everyday product in order to create sculpture that is a reflection of the idea of commodification, speak to such a point.</w:t>
+      </w:r>
+    </w:p>
+    <w:p/>
+    <w:p>
+      <w:proofErr w:type="spellStart"/>
+      <w:r>
+        <w:t>Gaint</w:t>
+      </w:r>
+      <w:proofErr w:type="spellEnd"/>
+      <w:r>
+        <w:t xml:space="preserve"> white canvas makes you feel not only the sense of possibility but also oblivion.</w:t>
+      </w:r>
+    </w:p>
+    <w:p>
+      <w:r>
+        <w:t>When I set up a space for guests to draw whatever they liked, each one asked, “but what should I do</w:t>
+      </w:r>
+      <w:proofErr w:type="gramStart"/>
+      <w:r>
+        <w:t>”  And</w:t>
+      </w:r>
+      <w:proofErr w:type="gramEnd"/>
+      <w:r>
+        <w:t xml:space="preserve"> that is the fear of the oblivion of the white canvas.  The artist moves into the oblivion to face that fear. </w:t>
+      </w:r>
+    </w:p>
+    <w:p/>
+    <w:p/>
+    <w:p>
+      <w:r>
+        <w:t xml:space="preserve">So what to make now?  A folded plane, </w:t>
+      </w:r>
+      <w:proofErr w:type="gramStart"/>
+      <w:r>
+        <w:t>A</w:t>
+      </w:r>
+      <w:proofErr w:type="gramEnd"/>
+      <w:r>
+        <w:t xml:space="preserve"> folded volume, a folded plane as landscape?</w:t>
+      </w:r>
+    </w:p>
+    <w:p/>
+    <w:p>
+      <w:r>
+        <w:t>I started to double side and prep the last 4 panels – I think these are designed to become a true 3d quilt, a free standing folded space.</w:t>
+      </w:r>
+    </w:p>
+    <w:p/>
+    <w:p>
+      <w:r>
+        <w:t>A free standing folded space</w:t>
+      </w:r>
+    </w:p>
+    <w:p>
+      <w:r>
+        <w:t>A free standing folded space</w:t>
+      </w:r>
+    </w:p>
+    <w:p>
+      <w:r>
+        <w:t>A free standing folded space</w:t>
+      </w:r>
+    </w:p>
+    <w:p/>
+    <w:p>
+      <w:r>
+        <w:t>There is enough for one more rupture.</w:t>
+      </w:r>
+    </w:p>
+    <w:p/>
+    <w:p>
+      <w:r>
+        <w:t>There is another relief waiting.</w:t>
+      </w:r>
+    </w:p>
+    <w:p/>
+    <w:p>
+      <w:r>
+        <w:t>There is the equivalent of five in area, weaved planes.  Two 2x2 and one</w:t>
+      </w:r>
+    </w:p>
+    <w:p/>
+    <w:p>
+      <w:r>
+        <w:t>And still the large ones are worked on, one blank, one nearly so.</w:t>
+      </w:r>
+    </w:p>
+    <w:p/>
+    <w:p>
+      <w:r>
+        <w:t>Twist.</w:t>
+      </w:r>
+    </w:p>
+    <w:p/>
+    <w:p>
+      <w:r>
+        <w:t xml:space="preserve">A lot of artists will take an everyday material using it to construct into an image that represents a creative or artistic statement.  For instance a tank made from </w:t>
+      </w:r>
+      <w:r>
+        <w:t>balloons</w:t>
+      </w:r>
+      <w:r>
+        <w:t xml:space="preserve"> that slowly deflate.  One I saw on social media.  I want to take every day items (materials) and “create” a new material to work with.</w:t>
+      </w:r>
+      <w:r>
+        <w:t xml:space="preserve">  I want to incorporate the process of commodification as a representation of our cultural preference for artist consumption.  The idea that we can monetize ideas through the use of capital networks, like social media and advertising is the materialization of culture.  My work attempts to record this practice by creating art </w:t>
+      </w:r>
+      <w:proofErr w:type="gramStart"/>
+      <w:r>
+        <w:t>works which</w:t>
+      </w:r>
+      <w:proofErr w:type="gramEnd"/>
+      <w:r>
+        <w:t xml:space="preserve"> are made from a process of materializing a concept.</w:t>
+      </w:r>
+    </w:p>
+    <w:p/>
+    <w:p>
+      <w:proofErr w:type="gramStart"/>
+      <w:r>
+        <w:t>Recursive folding of material and space.</w:t>
+      </w:r>
+      <w:proofErr w:type="gramEnd"/>
+    </w:p>
+    <w:p/>
+    <w:p>
+      <w:r>
+        <w:t xml:space="preserve">Many artists use materials to represent or express images knitting a skeleton, creating inflatable forms.  I want to create a new material to express the very </w:t>
+      </w:r>
+      <w:proofErr w:type="gramStart"/>
+      <w:r>
+        <w:t>creation  of</w:t>
+      </w:r>
+      <w:proofErr w:type="gramEnd"/>
+      <w:r>
+        <w:t xml:space="preserve"> this material in a physical form.  Creating a type fabric by weaving.  What is the physical form of folding? </w:t>
+      </w:r>
+      <w:proofErr w:type="gramStart"/>
+      <w:r>
+        <w:t>Ideas into physical material.</w:t>
+      </w:r>
+      <w:proofErr w:type="gramEnd"/>
+      <w:r>
+        <w:t xml:space="preserve">  Not folding fabric but folding the idea of fabric into a physical shape.</w:t>
+      </w:r>
+    </w:p>
+    <w:p/>
+    <w:p>
+      <w:r>
+        <w:t xml:space="preserve">Meshes of string, text strings, number sequences – digital string, a digital loom.  </w:t>
+      </w:r>
+      <w:proofErr w:type="spellStart"/>
+      <w:r>
+        <w:t>Combin</w:t>
+      </w:r>
+      <w:proofErr w:type="spellEnd"/>
+      <w:r>
+        <w:t xml:space="preserve"> to form a fabric that is woven and then folded.  </w:t>
+      </w:r>
+      <w:r>
+        <w:rPr>
+          <w:b/>
+        </w:rPr>
+        <w:t>And then folded into shape.</w:t>
+      </w:r>
+    </w:p>
+    <w:p/>
+    <w:p>
+      <w:r>
+        <w:t xml:space="preserve">Representing the concept of material as idea, material as memory and the volumes </w:t>
+      </w:r>
+      <w:proofErr w:type="gramStart"/>
+      <w:r>
+        <w:t>of ,</w:t>
+      </w:r>
+      <w:proofErr w:type="gramEnd"/>
+      <w:r>
+        <w:t xml:space="preserve"> shapes, possible.  Capturing images of this process unfolding.  [</w:t>
+      </w:r>
+      <w:proofErr w:type="gramStart"/>
+      <w:r>
+        <w:t>nearly</w:t>
+      </w:r>
+      <w:proofErr w:type="gramEnd"/>
+      <w:r>
+        <w:t xml:space="preserve"> 4 months after writing this I’ve come across People of the Black Mountains by Raymond Williams and find it fascinating.]</w:t>
+      </w:r>
+    </w:p>
+    <w:p/>
+    <w:p>
+      <w:r>
+        <w:t xml:space="preserve">Try to model the creation of this material on a geological or abstract </w:t>
+      </w:r>
+      <w:proofErr w:type="spellStart"/>
+      <w:r>
+        <w:t>biologica</w:t>
+      </w:r>
+      <w:proofErr w:type="spellEnd"/>
+      <w:r>
+        <w:t xml:space="preserve">, ecology, of </w:t>
+      </w:r>
+      <w:proofErr w:type="spellStart"/>
+      <w:r>
+        <w:t>sequencal</w:t>
+      </w:r>
+      <w:proofErr w:type="spellEnd"/>
+      <w:r>
+        <w:t xml:space="preserve"> transformations.  The layering of debris of an ecology </w:t>
+      </w:r>
+      <w:proofErr w:type="spellStart"/>
+      <w:r>
+        <w:t>tht</w:t>
+      </w:r>
+      <w:proofErr w:type="spellEnd"/>
+      <w:r>
+        <w:t xml:space="preserve"> over time are acted on by forces barely </w:t>
+      </w:r>
+      <w:proofErr w:type="spellStart"/>
+      <w:r>
+        <w:t>preciable</w:t>
+      </w:r>
+      <w:proofErr w:type="spellEnd"/>
+      <w:r>
+        <w:t xml:space="preserve"> to the </w:t>
+      </w:r>
+      <w:proofErr w:type="spellStart"/>
+      <w:r>
+        <w:t>everday</w:t>
+      </w:r>
+      <w:proofErr w:type="spellEnd"/>
+      <w:r>
+        <w:t xml:space="preserve"> actions of the members of the ecology and that once these geological movements complete become </w:t>
+      </w:r>
+      <w:proofErr w:type="spellStart"/>
+      <w:r>
+        <w:t>imageiable</w:t>
+      </w:r>
+      <w:proofErr w:type="spellEnd"/>
+      <w:r>
+        <w:t xml:space="preserve"> as forces that could have taken place in a moment of time witnessed by a person.</w:t>
+      </w:r>
+    </w:p>
+    <w:p/>
+    <w:p>
+      <w:r>
+        <w:t xml:space="preserve">Mass media takes a concept and manufactures a material.  </w:t>
+      </w:r>
+      <w:proofErr w:type="gramStart"/>
+      <w:r>
+        <w:t>A news</w:t>
+      </w:r>
+      <w:proofErr w:type="gramEnd"/>
+      <w:r>
+        <w:t xml:space="preserve"> network commodities information in order to make use of advertising space.  How do you fold this space?</w:t>
+      </w:r>
+    </w:p>
+    <w:p/>
+    <w:p>
+      <w:r>
+        <w:t>3/13/2017</w:t>
+      </w:r>
+    </w:p>
+    <w:p>
+      <w:r>
+        <w:t>Some people saw my art and had a thought about something, and what more could I want?  Yet that doesn’t mean those ideas are what this work is about.</w:t>
+      </w:r>
+    </w:p>
+    <w:p/>
+    <w:p>
+      <w:r>
+        <w:t>Stoke pile some material and make a sculpture.</w:t>
+      </w:r>
+    </w:p>
+    <w:p/>
+    <w:p>
+      <w:r>
+        <w:t>3/17/2017</w:t>
+      </w:r>
+    </w:p>
+    <w:p>
+      <w:r>
+        <w:t>Like film or television I am capturing an idea and turning it into a material it is with this material that I make sculpture.  What is the implication of selling books that are images of the sculptures?  Does it further demonstrate the point?</w:t>
+      </w:r>
+    </w:p>
+    <w:p/>
+    <w:p>
+      <w:proofErr w:type="spellStart"/>
+      <w:proofErr w:type="gramStart"/>
+      <w:r>
+        <w:t>Inspireation</w:t>
+      </w:r>
+      <w:proofErr w:type="spellEnd"/>
+      <w:r>
+        <w:t xml:space="preserve"> for painting, where does color begin?</w:t>
+      </w:r>
+      <w:proofErr w:type="gramEnd"/>
+      <w:r>
+        <w:t xml:space="preserve">  Spring brings white flowers paint a chalky white and washed out black ink.</w:t>
+      </w:r>
+    </w:p>
+    <w:p/>
+    <w:p>
+      <w:r>
+        <w:t>Made a simple fold and</w:t>
+      </w:r>
+    </w:p>
+    <w:p>
+      <w:r>
+        <w:t>Attached it to the rupture (rupture #4)</w:t>
+      </w:r>
+    </w:p>
+    <w:p>
+      <w:r>
+        <w:t>Have been resisting the urge to just fold, thinking it too easy, slowly letting it out.</w:t>
+      </w:r>
+    </w:p>
+    <w:p>
+      <w:r>
+        <w:t>I want more material before the folds</w:t>
+      </w:r>
+    </w:p>
+    <w:p>
+      <w:r>
+        <w:t>And then a twist, I did a kind of twist, this time with triangles sewn together first then coming back and cutting it in half.</w:t>
+      </w:r>
+    </w:p>
+    <w:p>
+      <w:r>
+        <w:t>Think about using the hook needles (curved needles)</w:t>
+      </w:r>
+    </w:p>
+    <w:p>
+      <w:r>
+        <w:t xml:space="preserve">Think </w:t>
+      </w:r>
+      <w:proofErr w:type="spellStart"/>
+      <w:proofErr w:type="gramStart"/>
+      <w:r>
+        <w:t>aobut</w:t>
+      </w:r>
+      <w:proofErr w:type="spellEnd"/>
+      <w:r>
+        <w:t xml:space="preserve"> pulling</w:t>
+      </w:r>
+      <w:proofErr w:type="gramEnd"/>
+      <w:r>
+        <w:t xml:space="preserve"> pieces from the sieve.  </w:t>
+      </w:r>
+      <w:proofErr w:type="spellStart"/>
+      <w:proofErr w:type="gramStart"/>
+      <w:r>
+        <w:t>Reocvering</w:t>
+      </w:r>
+      <w:proofErr w:type="spellEnd"/>
+      <w:r>
+        <w:t xml:space="preserve"> large ones.</w:t>
+      </w:r>
+      <w:proofErr w:type="gramEnd"/>
+    </w:p>
+    <w:p>
+      <w:r>
+        <w:t>A great force exhausted me making this twist.</w:t>
+      </w:r>
+    </w:p>
+    <w:p>
+      <w:r>
+        <w:t xml:space="preserve">And it most </w:t>
+      </w:r>
+      <w:proofErr w:type="gramStart"/>
+      <w:r>
+        <w:t>keep</w:t>
+      </w:r>
+      <w:proofErr w:type="gramEnd"/>
+      <w:r>
+        <w:t xml:space="preserve"> going.</w:t>
+      </w:r>
+    </w:p>
+    <w:p/>
+    <w:p>
+      <w:r>
+        <w:t xml:space="preserve">This month is especially like work, repeating tasks and yet forced by the nature of creating to have new ideas inside the regiment of this body / to continue a tangible series.  For I seem to have so many ideas, that I </w:t>
+      </w:r>
+      <w:proofErr w:type="gramStart"/>
+      <w:r>
+        <w:t>can not</w:t>
+      </w:r>
+      <w:proofErr w:type="gramEnd"/>
+      <w:r>
+        <w:t xml:space="preserve"> possibly explore them all.</w:t>
+      </w:r>
+    </w:p>
+    <w:p/>
+    <w:p>
+      <w:r>
+        <w:t xml:space="preserve">Finally cut up the large ones in a desire to make something bigger.  And then it hailed so hard everything flooded.  Now I image cutting these two woven ones again into patched </w:t>
+      </w:r>
+      <w:proofErr w:type="spellStart"/>
+      <w:r>
+        <w:t>trinagles</w:t>
+      </w:r>
+      <w:proofErr w:type="spellEnd"/>
+      <w:r>
+        <w:t xml:space="preserve"> in order to create even larger ones with great folds cutting across the terrain.</w:t>
+      </w:r>
+    </w:p>
+    <w:p/>
+    <w:p>
+      <w:r>
+        <w:t>Stop falling in love with the material.  Keep folding and keep weaving until there is mothering left</w:t>
+      </w:r>
+      <w:proofErr w:type="gramStart"/>
+      <w:r>
+        <w:t>..</w:t>
+      </w:r>
+      <w:proofErr w:type="gramEnd"/>
+    </w:p>
+    <w:p/>
+    <w:p>
+      <w:r>
+        <w:t xml:space="preserve">Make those curved weaves and then make triangle or from triangle make curves?  I think subtle </w:t>
+      </w:r>
+      <w:proofErr w:type="spellStart"/>
+      <w:r>
+        <w:t>curvers</w:t>
+      </w:r>
+      <w:proofErr w:type="spellEnd"/>
+      <w:r>
+        <w:t xml:space="preserve"> and then make a quilt.  There are many ideas.</w:t>
+      </w:r>
+      <w:bookmarkStart w:id="0" w:name="_GoBack"/>
+      <w:bookmarkEnd w:id="0"/>
+    </w:p>
     <w:sectPr>
       <w:pgSz w:w="12240" w:h="15840"/>
       <w:pgMar w:top="1440" w:right="1800" w:bottom="1440" w:left="1800" w:header="720" w:footer="720" w:gutter="0"/>

</xml_diff>